<commit_message>
Lecture 3, commit 1
</commit_message>
<xml_diff>
--- a/ვებ დიზაინის საფუძვლები.docx
+++ b/ვებ დიზაინის საფუძვლები.docx
@@ -1,6 +1,6 @@
 
 <file path=word/document.xml><?xml version="1.0" encoding="utf-8"?>
-<w:document xmlns:wpc="http://schemas.microsoft.com/office/word/2010/wordprocessingCanvas" xmlns:cx="http://schemas.microsoft.com/office/drawing/2014/chartex" xmlns:cx1="http://schemas.microsoft.com/office/drawing/2015/9/8/chartex" xmlns:cx2="http://schemas.microsoft.com/office/drawing/2015/10/21/chartex" xmlns:cx3="http://schemas.microsoft.com/office/drawing/2016/5/9/chartex" xmlns:cx4="http://schemas.microsoft.com/office/drawing/2016/5/10/chartex" xmlns:cx5="http://schemas.microsoft.com/office/drawing/2016/5/11/chartex" xmlns:cx6="http://schemas.microsoft.com/office/drawing/2016/5/12/chartex" xmlns:cx7="http://schemas.microsoft.com/office/drawing/2016/5/13/chartex" xmlns:cx8="http://schemas.microsoft.com/office/drawing/2016/5/14/chartex" xmlns:mc="http://schemas.openxmlformats.org/markup-compatibility/2006" xmlns:aink="http://schemas.microsoft.com/office/drawing/2016/ink" xmlns:am3d="http://schemas.microsoft.com/office/drawing/2017/model3d" xmlns:o="urn:schemas-microsoft-com:office:office" xmlns:oel="http://schemas.microsoft.com/office/2019/extlst" xmlns:r="http://schemas.openxmlformats.org/officeDocument/2006/relationships" xmlns:m="http://schemas.openxmlformats.org/officeDocument/2006/math" xmlns:v="urn:schemas-microsoft-com:vml" xmlns:wp14="http://schemas.microsoft.com/office/word/2010/wordprocessingDrawing" xmlns:wp="http://schemas.openxmlformats.org/drawingml/2006/wordprocessingDrawing" xmlns:w10="urn:schemas-microsoft-com:office:word" xmlns:w="http://schemas.openxmlformats.org/wordprocessingml/2006/main" xmlns:w14="http://schemas.microsoft.com/office/word/2010/wordml" xmlns:w15="http://schemas.microsoft.com/office/word/2012/wordml" xmlns:w16cex="http://schemas.microsoft.com/office/word/2018/wordml/cex" xmlns:w16cid="http://schemas.microsoft.com/office/word/2016/wordml/cid" xmlns:w16="http://schemas.microsoft.com/office/word/2018/wordml" xmlns:w16sdtdh="http://schemas.microsoft.com/office/word/2020/wordml/sdtdatahash" xmlns:w16se="http://schemas.microsoft.com/office/word/2015/wordml/symex" xmlns:wpg="http://schemas.microsoft.com/office/word/2010/wordprocessingGroup" xmlns:wpi="http://schemas.microsoft.com/office/word/2010/wordprocessingInk" xmlns:wne="http://schemas.microsoft.com/office/word/2006/wordml" xmlns:wps="http://schemas.microsoft.com/office/word/2010/wordprocessingShape" mc:Ignorable="w14 w15 w16se w16cid w16 w16cex w16sdtdh wp14">
+<w:document xmlns:wpc="http://schemas.microsoft.com/office/word/2010/wordprocessingCanvas" xmlns:cx="http://schemas.microsoft.com/office/drawing/2014/chartex" xmlns:cx1="http://schemas.microsoft.com/office/drawing/2015/9/8/chartex" xmlns:cx2="http://schemas.microsoft.com/office/drawing/2015/10/21/chartex" xmlns:cx3="http://schemas.microsoft.com/office/drawing/2016/5/9/chartex" xmlns:cx4="http://schemas.microsoft.com/office/drawing/2016/5/10/chartex" xmlns:cx5="http://schemas.microsoft.com/office/drawing/2016/5/11/chartex" xmlns:cx6="http://schemas.microsoft.com/office/drawing/2016/5/12/chartex" xmlns:cx7="http://schemas.microsoft.com/office/drawing/2016/5/13/chartex" xmlns:cx8="http://schemas.microsoft.com/office/drawing/2016/5/14/chartex" xmlns:mc="http://schemas.openxmlformats.org/markup-compatibility/2006" xmlns:aink="http://schemas.microsoft.com/office/drawing/2016/ink" xmlns:am3d="http://schemas.microsoft.com/office/drawing/2017/model3d" xmlns:o="urn:schemas-microsoft-com:office:office" xmlns:r="http://schemas.openxmlformats.org/officeDocument/2006/relationships" xmlns:m="http://schemas.openxmlformats.org/officeDocument/2006/math" xmlns:v="urn:schemas-microsoft-com:vml" xmlns:wp14="http://schemas.microsoft.com/office/word/2010/wordprocessingDrawing" xmlns:wp="http://schemas.openxmlformats.org/drawingml/2006/wordprocessingDrawing" xmlns:w10="urn:schemas-microsoft-com:office:word" xmlns:w="http://schemas.openxmlformats.org/wordprocessingml/2006/main" xmlns:w14="http://schemas.microsoft.com/office/word/2010/wordml" xmlns:w15="http://schemas.microsoft.com/office/word/2012/wordml" xmlns:w16cex="http://schemas.microsoft.com/office/word/2018/wordml/cex" xmlns:w16cid="http://schemas.microsoft.com/office/word/2016/wordml/cid" xmlns:w16="http://schemas.microsoft.com/office/word/2018/wordml" xmlns:w16se="http://schemas.microsoft.com/office/word/2015/wordml/symex" xmlns:wpg="http://schemas.microsoft.com/office/word/2010/wordprocessingGroup" xmlns:wpi="http://schemas.microsoft.com/office/word/2010/wordprocessingInk" xmlns:wne="http://schemas.microsoft.com/office/word/2006/wordml" xmlns:wps="http://schemas.microsoft.com/office/word/2010/wordprocessingShape" mc:Ignorable="w14 w15 w16se w16cid w16 w16cex wp14">
   <w:body>
     <w:p>
       <w:pPr>
@@ -5336,7 +5336,27 @@
                 <w:szCs w:val="22"/>
                 <w:lang w:val="ka-GE"/>
               </w:rPr>
-              <w:t xml:space="preserve"> მაქსიმუმ 10ქულა, სულ: 3*10=30 ქულა</w:t>
+              <w:t xml:space="preserve"> მაქსიმუმ 10</w:t>
+            </w:r>
+            <w:r>
+              <w:rPr>
+                <w:rFonts w:cs="Sylfaen"/>
+                <w:color w:val="000000"/>
+                <w:sz w:val="22"/>
+                <w:szCs w:val="22"/>
+                <w:lang w:val="ka-GE"/>
+              </w:rPr>
+              <w:t xml:space="preserve"> </w:t>
+            </w:r>
+            <w:r>
+              <w:rPr>
+                <w:rFonts w:cs="Sylfaen"/>
+                <w:color w:val="000000"/>
+                <w:sz w:val="22"/>
+                <w:szCs w:val="22"/>
+                <w:lang w:val="ka-GE"/>
+              </w:rPr>
+              <w:t>ქულა, სულ: 3*10=30 ქულა</w:t>
             </w:r>
             <w:r>
               <w:rPr>
@@ -13202,6 +13222,7 @@
                 <w:bCs/>
                 <w:sz w:val="20"/>
                 <w:szCs w:val="20"/>
+                <w:highlight w:val="green"/>
                 <w:lang w:val="ka-GE"/>
               </w:rPr>
               <w:lastRenderedPageBreak/>
@@ -13212,94 +13233,105 @@
                 <w:bCs/>
                 <w:sz w:val="20"/>
                 <w:szCs w:val="20"/>
-                <w:lang w:val="ka-GE"/>
-              </w:rPr>
-              <w:t>html-</w:t>
+                <w:highlight w:val="green"/>
+                <w:lang w:val="ka-GE"/>
+              </w:rPr>
+              <w:t>html-ში</w:t>
             </w:r>
             <w:r>
               <w:rPr>
                 <w:bCs/>
                 <w:sz w:val="20"/>
                 <w:szCs w:val="20"/>
-                <w:lang w:val="ka-GE"/>
-              </w:rPr>
-              <w:t>ში</w:t>
-            </w:r>
-            <w:r>
-              <w:rPr>
+                <w:highlight w:val="green"/>
+                <w:lang w:val="ka-GE"/>
+              </w:rPr>
+              <w:t>.</w:t>
+            </w:r>
+            <w:r>
+              <w:rPr>
+                <w:b/>
                 <w:bCs/>
                 <w:sz w:val="20"/>
                 <w:szCs w:val="20"/>
-                <w:lang w:val="ka-GE"/>
-              </w:rPr>
-              <w:t>.</w:t>
-            </w:r>
-            <w:r>
-              <w:rPr>
-                <w:b/>
+                <w:highlight w:val="green"/>
+                <w:lang w:val="ka-GE"/>
+              </w:rPr>
+              <w:t xml:space="preserve"> </w:t>
+            </w:r>
+            <w:r>
+              <w:rPr>
                 <w:bCs/>
                 <w:sz w:val="20"/>
                 <w:szCs w:val="20"/>
-                <w:lang w:val="ka-GE"/>
-              </w:rPr>
-              <w:t xml:space="preserve"> </w:t>
+                <w:highlight w:val="green"/>
+                <w:lang w:val="ka-GE"/>
+              </w:rPr>
+              <w:t xml:space="preserve">html </w:t>
             </w:r>
             <w:r>
               <w:rPr>
                 <w:bCs/>
                 <w:sz w:val="20"/>
                 <w:szCs w:val="20"/>
-                <w:lang w:val="ka-GE"/>
-              </w:rPr>
-              <w:t xml:space="preserve">html </w:t>
+                <w:highlight w:val="green"/>
+                <w:lang w:val="ka-GE"/>
+              </w:rPr>
+              <w:t>თა</w:t>
             </w:r>
             <w:r>
               <w:rPr>
                 <w:bCs/>
                 <w:sz w:val="20"/>
                 <w:szCs w:val="20"/>
-                <w:lang w:val="ka-GE"/>
-              </w:rPr>
-              <w:t>თა</w:t>
+                <w:highlight w:val="green"/>
+                <w:lang w:val="ka-GE"/>
+              </w:rPr>
+              <w:t>გები. html დოკუ</w:t>
             </w:r>
             <w:r>
               <w:rPr>
                 <w:bCs/>
                 <w:sz w:val="20"/>
                 <w:szCs w:val="20"/>
-                <w:lang w:val="ka-GE"/>
-              </w:rPr>
-              <w:t>გები. html დოკუ</w:t>
+                <w:highlight w:val="green"/>
+                <w:lang w:val="ka-GE"/>
+              </w:rPr>
+              <w:softHyphen/>
+              <w:t>მენტის სტრუქ</w:t>
             </w:r>
             <w:r>
               <w:rPr>
                 <w:bCs/>
                 <w:sz w:val="20"/>
                 <w:szCs w:val="20"/>
-                <w:lang w:val="ka-GE"/>
-              </w:rPr>
-              <w:softHyphen/>
-              <w:t>მენტის სტრუქ</w:t>
-            </w:r>
-            <w:r>
-              <w:rPr>
+                <w:highlight w:val="green"/>
+                <w:lang w:val="ka-GE"/>
+              </w:rPr>
+              <w:softHyphen/>
+              <w:t>ტურა.</w:t>
+            </w:r>
+            <w:r>
+              <w:rPr>
+                <w:b/>
                 <w:bCs/>
                 <w:sz w:val="20"/>
                 <w:szCs w:val="20"/>
-                <w:lang w:val="ka-GE"/>
-              </w:rPr>
-              <w:softHyphen/>
-              <w:t>ტურა.</w:t>
-            </w:r>
-            <w:r>
-              <w:rPr>
-                <w:b/>
-                <w:bCs/>
+                <w:highlight w:val="green"/>
+                <w:lang w:val="ka-GE"/>
+              </w:rPr>
+              <w:t xml:space="preserve"> </w:t>
+            </w:r>
+            <w:r>
+              <w:rPr>
+                <w:rFonts w:cs="Sylfaen"/>
+                <w:noProof/>
                 <w:sz w:val="20"/>
                 <w:szCs w:val="20"/>
-                <w:lang w:val="ka-GE"/>
-              </w:rPr>
-              <w:t xml:space="preserve"> </w:t>
+                <w:highlight w:val="green"/>
+                <w:lang w:val="ka-GE"/>
+              </w:rPr>
+              <w:t>ფე</w:t>
             </w:r>
             <w:r>
               <w:rPr>
@@ -13307,9 +13339,11 @@
                 <w:noProof/>
                 <w:sz w:val="20"/>
                 <w:szCs w:val="20"/>
-                <w:lang w:val="ka-GE"/>
-              </w:rPr>
-              <w:t>ფე</w:t>
+                <w:highlight w:val="green"/>
+                <w:lang w:val="ka-GE"/>
+              </w:rPr>
+              <w:softHyphen/>
+              <w:t>რე</w:t>
             </w:r>
             <w:r>
               <w:rPr>
@@ -13317,10 +13351,11 @@
                 <w:noProof/>
                 <w:sz w:val="20"/>
                 <w:szCs w:val="20"/>
-                <w:lang w:val="ka-GE"/>
-              </w:rPr>
-              <w:softHyphen/>
-              <w:t>რე</w:t>
+                <w:highlight w:val="green"/>
+                <w:lang w:val="ka-GE"/>
+              </w:rPr>
+              <w:softHyphen/>
+              <w:t>ბი html-ში. ტექსტის, აბზაცების და სა</w:t>
             </w:r>
             <w:r>
               <w:rPr>
@@ -13328,10 +13363,11 @@
                 <w:noProof/>
                 <w:sz w:val="20"/>
                 <w:szCs w:val="20"/>
-                <w:lang w:val="ka-GE"/>
-              </w:rPr>
-              <w:softHyphen/>
-              <w:t>ბი html-ში. ტექსტის, აბზაცების და სა</w:t>
+                <w:highlight w:val="green"/>
+                <w:lang w:val="ka-GE"/>
+              </w:rPr>
+              <w:softHyphen/>
+              <w:t>თა</w:t>
             </w:r>
             <w:r>
               <w:rPr>
@@ -13339,10 +13375,11 @@
                 <w:noProof/>
                 <w:sz w:val="20"/>
                 <w:szCs w:val="20"/>
-                <w:lang w:val="ka-GE"/>
-              </w:rPr>
-              <w:softHyphen/>
-              <w:t>თა</w:t>
+                <w:highlight w:val="green"/>
+                <w:lang w:val="ka-GE"/>
+              </w:rPr>
+              <w:softHyphen/>
+              <w:t>უ</w:t>
             </w:r>
             <w:r>
               <w:rPr>
@@ -13350,10 +13387,11 @@
                 <w:noProof/>
                 <w:sz w:val="20"/>
                 <w:szCs w:val="20"/>
-                <w:lang w:val="ka-GE"/>
-              </w:rPr>
-              <w:softHyphen/>
-              <w:t>უ</w:t>
+                <w:highlight w:val="green"/>
+                <w:lang w:val="ka-GE"/>
+              </w:rPr>
+              <w:softHyphen/>
+              <w:t xml:space="preserve">რების ფორმატირების </w:t>
             </w:r>
             <w:r>
               <w:rPr>
@@ -13361,10 +13399,10 @@
                 <w:noProof/>
                 <w:sz w:val="20"/>
                 <w:szCs w:val="20"/>
-                <w:lang w:val="ka-GE"/>
-              </w:rPr>
-              <w:softHyphen/>
-              <w:t>რების ფორმატირების ტეგები. ჰო</w:t>
+                <w:highlight w:val="green"/>
+                <w:lang w:val="ka-GE"/>
+              </w:rPr>
+              <w:t>ტეგები. ჰო</w:t>
             </w:r>
             <w:r>
               <w:rPr>
@@ -13372,6 +13410,7 @@
                 <w:noProof/>
                 <w:sz w:val="20"/>
                 <w:szCs w:val="20"/>
+                <w:highlight w:val="green"/>
                 <w:lang w:val="ka-GE"/>
               </w:rPr>
               <w:softHyphen/>
@@ -13383,6 +13422,7 @@
                 <w:noProof/>
                 <w:sz w:val="20"/>
                 <w:szCs w:val="20"/>
+                <w:highlight w:val="green"/>
                 <w:lang w:val="ka-GE"/>
               </w:rPr>
               <w:softHyphen/>
@@ -13393,6 +13433,7 @@
                 <w:noProof/>
                 <w:sz w:val="20"/>
                 <w:szCs w:val="20"/>
+                <w:highlight w:val="green"/>
                 <w:lang w:val="ka-GE"/>
               </w:rPr>
               <w:softHyphen/>
@@ -13404,6 +13445,7 @@
                 <w:noProof/>
                 <w:sz w:val="20"/>
                 <w:szCs w:val="20"/>
+                <w:highlight w:val="green"/>
                 <w:lang w:val="ka-GE"/>
               </w:rPr>
               <w:softHyphen/>
@@ -13414,6 +13456,7 @@
                 <w:noProof/>
                 <w:sz w:val="20"/>
                 <w:szCs w:val="20"/>
+                <w:highlight w:val="green"/>
                 <w:lang w:val="ka-GE"/>
               </w:rPr>
               <w:t xml:space="preserve"> </w:t>
@@ -13424,6 +13467,7 @@
                 <w:noProof/>
                 <w:sz w:val="20"/>
                 <w:szCs w:val="20"/>
+                <w:highlight w:val="green"/>
                 <w:lang w:val="ka-GE"/>
               </w:rPr>
               <w:t>ორგანიზება html-ში.</w:t>
@@ -13733,6 +13777,7 @@
                 <w:noProof/>
                 <w:sz w:val="20"/>
                 <w:szCs w:val="20"/>
+                <w:highlight w:val="green"/>
                 <w:lang w:val="ka-GE"/>
               </w:rPr>
               <w:t>შესავალი css-ში. css-ის</w:t>
@@ -13742,6 +13787,7 @@
                 <w:rFonts w:cs="Arial"/>
                 <w:sz w:val="20"/>
                 <w:szCs w:val="20"/>
+                <w:highlight w:val="green"/>
                 <w:lang w:val="ka-GE" w:eastAsia="zh-CN"/>
               </w:rPr>
               <w:t xml:space="preserve"> დაკავშირება html დოკუ</w:t>
@@ -13751,6 +13797,7 @@
                 <w:rFonts w:cs="Arial"/>
                 <w:sz w:val="20"/>
                 <w:szCs w:val="20"/>
+                <w:highlight w:val="green"/>
                 <w:lang w:val="ka-GE" w:eastAsia="zh-CN"/>
               </w:rPr>
               <w:softHyphen/>
@@ -13761,6 +13808,7 @@
                 <w:rFonts w:cs="Sylfaen"/>
                 <w:sz w:val="20"/>
                 <w:szCs w:val="20"/>
+                <w:highlight w:val="green"/>
                 <w:lang w:val="ka-GE"/>
               </w:rPr>
               <w:t xml:space="preserve">სელექტორები. </w:t>
@@ -13770,6 +13818,7 @@
                 <w:rFonts w:cs="Arial"/>
                 <w:sz w:val="20"/>
                 <w:szCs w:val="20"/>
+                <w:highlight w:val="green"/>
                 <w:lang w:val="ka-GE" w:eastAsia="zh-CN"/>
               </w:rPr>
               <w:t>მომხმა</w:t>
@@ -13779,6 +13828,7 @@
                 <w:rFonts w:cs="Arial"/>
                 <w:sz w:val="20"/>
                 <w:szCs w:val="20"/>
+                <w:highlight w:val="green"/>
                 <w:lang w:val="ka-GE" w:eastAsia="zh-CN"/>
               </w:rPr>
               <w:softHyphen/>
@@ -13788,6 +13838,7 @@
                 <w:rFonts w:cs="Arial"/>
                 <w:sz w:val="20"/>
                 <w:szCs w:val="20"/>
+                <w:highlight w:val="green"/>
                 <w:lang w:val="ka-GE" w:eastAsia="zh-CN"/>
               </w:rPr>
               <w:t>რებლის სტი</w:t>
@@ -13797,35 +13848,60 @@
                 <w:rFonts w:cs="Arial"/>
                 <w:sz w:val="20"/>
                 <w:szCs w:val="20"/>
+                <w:highlight w:val="green"/>
                 <w:lang w:val="ka-GE" w:eastAsia="zh-CN"/>
               </w:rPr>
               <w:softHyphen/>
-              <w:t>ლე</w:t>
             </w:r>
             <w:r>
               <w:rPr>
                 <w:rFonts w:cs="Arial"/>
                 <w:sz w:val="20"/>
                 <w:szCs w:val="20"/>
+                <w:highlight w:val="green"/>
                 <w:lang w:val="ka-GE" w:eastAsia="zh-CN"/>
               </w:rPr>
-              <w:softHyphen/>
-              <w:t xml:space="preserve">ბი. </w:t>
-            </w:r>
-            <w:r>
-              <w:rPr>
-                <w:rFonts w:cs="Sylfaen"/>
+              <w:t>ლე</w:t>
+            </w:r>
+            <w:r>
+              <w:rPr>
+                <w:rFonts w:cs="Arial"/>
                 <w:sz w:val="20"/>
                 <w:szCs w:val="20"/>
-                <w:lang w:val="ka-GE"/>
-              </w:rPr>
-              <w:t>ტექსტისა და</w:t>
+                <w:highlight w:val="green"/>
+                <w:lang w:val="ka-GE" w:eastAsia="zh-CN"/>
+              </w:rPr>
+              <w:softHyphen/>
+              <w:t xml:space="preserve">ბი. </w:t>
+            </w:r>
+            <w:r>
+              <w:rPr>
+                <w:rFonts w:cs="Sylfaen"/>
+                <w:sz w:val="20"/>
+                <w:szCs w:val="20"/>
+                <w:highlight w:val="green"/>
+                <w:lang w:val="ka-GE"/>
+              </w:rPr>
+              <w:t xml:space="preserve">ტექსტისა </w:t>
+            </w:r>
+            <w:bookmarkStart w:id="0" w:name="_GoBack"/>
+            <w:bookmarkEnd w:id="0"/>
+            <w:r>
+              <w:rPr>
+                <w:rFonts w:cs="Sylfaen"/>
+                <w:sz w:val="20"/>
+                <w:szCs w:val="20"/>
+                <w:highlight w:val="green"/>
+                <w:lang w:val="ka-GE"/>
+              </w:rPr>
+              <w:t>და</w:t>
             </w:r>
             <w:r>
               <w:rPr>
                 <w:bCs/>
                 <w:sz w:val="20"/>
                 <w:szCs w:val="20"/>
+                <w:highlight w:val="green"/>
                 <w:lang w:val="ka-GE"/>
               </w:rPr>
               <w:t xml:space="preserve"> საზ</w:t>
@@ -13835,6 +13911,7 @@
                 <w:bCs/>
                 <w:sz w:val="20"/>
                 <w:szCs w:val="20"/>
+                <w:highlight w:val="green"/>
                 <w:lang w:val="ka-GE"/>
               </w:rPr>
               <w:softHyphen/>
@@ -13844,6 +13921,7 @@
                 <w:bCs/>
                 <w:sz w:val="20"/>
                 <w:szCs w:val="20"/>
+                <w:highlight w:val="green"/>
                 <w:lang w:val="ka-GE"/>
               </w:rPr>
               <w:softHyphen/>
@@ -13854,6 +13932,7 @@
                 <w:bCs/>
                 <w:sz w:val="20"/>
                 <w:szCs w:val="20"/>
+                <w:highlight w:val="green"/>
                 <w:lang w:val="ka-GE"/>
               </w:rPr>
               <w:softHyphen/>
@@ -19036,7 +19115,7 @@
 </file>
 
 <file path=word/endnotes.xml><?xml version="1.0" encoding="utf-8"?>
-<w:endnotes xmlns:wpc="http://schemas.microsoft.com/office/word/2010/wordprocessingCanvas" xmlns:cx="http://schemas.microsoft.com/office/drawing/2014/chartex" xmlns:cx1="http://schemas.microsoft.com/office/drawing/2015/9/8/chartex" xmlns:cx2="http://schemas.microsoft.com/office/drawing/2015/10/21/chartex" xmlns:cx3="http://schemas.microsoft.com/office/drawing/2016/5/9/chartex" xmlns:cx4="http://schemas.microsoft.com/office/drawing/2016/5/10/chartex" xmlns:cx5="http://schemas.microsoft.com/office/drawing/2016/5/11/chartex" xmlns:cx6="http://schemas.microsoft.com/office/drawing/2016/5/12/chartex" xmlns:cx7="http://schemas.microsoft.com/office/drawing/2016/5/13/chartex" xmlns:cx8="http://schemas.microsoft.com/office/drawing/2016/5/14/chartex" xmlns:mc="http://schemas.openxmlformats.org/markup-compatibility/2006" xmlns:aink="http://schemas.microsoft.com/office/drawing/2016/ink" xmlns:am3d="http://schemas.microsoft.com/office/drawing/2017/model3d" xmlns:o="urn:schemas-microsoft-com:office:office" xmlns:oel="http://schemas.microsoft.com/office/2019/extlst" xmlns:r="http://schemas.openxmlformats.org/officeDocument/2006/relationships" xmlns:m="http://schemas.openxmlformats.org/officeDocument/2006/math" xmlns:v="urn:schemas-microsoft-com:vml" xmlns:wp14="http://schemas.microsoft.com/office/word/2010/wordprocessingDrawing" xmlns:wp="http://schemas.openxmlformats.org/drawingml/2006/wordprocessingDrawing" xmlns:w10="urn:schemas-microsoft-com:office:word" xmlns:w="http://schemas.openxmlformats.org/wordprocessingml/2006/main" xmlns:w14="http://schemas.microsoft.com/office/word/2010/wordml" xmlns:w15="http://schemas.microsoft.com/office/word/2012/wordml" xmlns:w16cex="http://schemas.microsoft.com/office/word/2018/wordml/cex" xmlns:w16cid="http://schemas.microsoft.com/office/word/2016/wordml/cid" xmlns:w16="http://schemas.microsoft.com/office/word/2018/wordml" xmlns:w16sdtdh="http://schemas.microsoft.com/office/word/2020/wordml/sdtdatahash" xmlns:w16se="http://schemas.microsoft.com/office/word/2015/wordml/symex" xmlns:wpg="http://schemas.microsoft.com/office/word/2010/wordprocessingGroup" xmlns:wpi="http://schemas.microsoft.com/office/word/2010/wordprocessingInk" xmlns:wne="http://schemas.microsoft.com/office/word/2006/wordml" xmlns:wps="http://schemas.microsoft.com/office/word/2010/wordprocessingShape" mc:Ignorable="w14 w15 w16se w16cid w16 w16cex w16sdtdh wp14">
+<w:endnotes xmlns:wpc="http://schemas.microsoft.com/office/word/2010/wordprocessingCanvas" xmlns:cx="http://schemas.microsoft.com/office/drawing/2014/chartex" xmlns:cx1="http://schemas.microsoft.com/office/drawing/2015/9/8/chartex" xmlns:cx2="http://schemas.microsoft.com/office/drawing/2015/10/21/chartex" xmlns:cx3="http://schemas.microsoft.com/office/drawing/2016/5/9/chartex" xmlns:cx4="http://schemas.microsoft.com/office/drawing/2016/5/10/chartex" xmlns:cx5="http://schemas.microsoft.com/office/drawing/2016/5/11/chartex" xmlns:cx6="http://schemas.microsoft.com/office/drawing/2016/5/12/chartex" xmlns:cx7="http://schemas.microsoft.com/office/drawing/2016/5/13/chartex" xmlns:cx8="http://schemas.microsoft.com/office/drawing/2016/5/14/chartex" xmlns:mc="http://schemas.openxmlformats.org/markup-compatibility/2006" xmlns:aink="http://schemas.microsoft.com/office/drawing/2016/ink" xmlns:am3d="http://schemas.microsoft.com/office/drawing/2017/model3d" xmlns:o="urn:schemas-microsoft-com:office:office" xmlns:r="http://schemas.openxmlformats.org/officeDocument/2006/relationships" xmlns:m="http://schemas.openxmlformats.org/officeDocument/2006/math" xmlns:v="urn:schemas-microsoft-com:vml" xmlns:wp14="http://schemas.microsoft.com/office/word/2010/wordprocessingDrawing" xmlns:wp="http://schemas.openxmlformats.org/drawingml/2006/wordprocessingDrawing" xmlns:w10="urn:schemas-microsoft-com:office:word" xmlns:w="http://schemas.openxmlformats.org/wordprocessingml/2006/main" xmlns:w14="http://schemas.microsoft.com/office/word/2010/wordml" xmlns:w15="http://schemas.microsoft.com/office/word/2012/wordml" xmlns:w16cex="http://schemas.microsoft.com/office/word/2018/wordml/cex" xmlns:w16cid="http://schemas.microsoft.com/office/word/2016/wordml/cid" xmlns:w16="http://schemas.microsoft.com/office/word/2018/wordml" xmlns:w16se="http://schemas.microsoft.com/office/word/2015/wordml/symex" xmlns:wpg="http://schemas.microsoft.com/office/word/2010/wordprocessingGroup" xmlns:wpi="http://schemas.microsoft.com/office/word/2010/wordprocessingInk" xmlns:wne="http://schemas.microsoft.com/office/word/2006/wordml" xmlns:wps="http://schemas.microsoft.com/office/word/2010/wordprocessingShape" mc:Ignorable="w14 w15 w16se w16cid w16 w16cex wp14">
   <w:endnote w:type="separator" w:id="-1">
     <w:p>
       <w:r>
@@ -19055,7 +19134,7 @@
 </file>
 
 <file path=word/footer1.xml><?xml version="1.0" encoding="utf-8"?>
-<w:ftr xmlns:wpc="http://schemas.microsoft.com/office/word/2010/wordprocessingCanvas" xmlns:cx="http://schemas.microsoft.com/office/drawing/2014/chartex" xmlns:cx1="http://schemas.microsoft.com/office/drawing/2015/9/8/chartex" xmlns:cx2="http://schemas.microsoft.com/office/drawing/2015/10/21/chartex" xmlns:cx3="http://schemas.microsoft.com/office/drawing/2016/5/9/chartex" xmlns:cx4="http://schemas.microsoft.com/office/drawing/2016/5/10/chartex" xmlns:cx5="http://schemas.microsoft.com/office/drawing/2016/5/11/chartex" xmlns:cx6="http://schemas.microsoft.com/office/drawing/2016/5/12/chartex" xmlns:cx7="http://schemas.microsoft.com/office/drawing/2016/5/13/chartex" xmlns:cx8="http://schemas.microsoft.com/office/drawing/2016/5/14/chartex" xmlns:mc="http://schemas.openxmlformats.org/markup-compatibility/2006" xmlns:aink="http://schemas.microsoft.com/office/drawing/2016/ink" xmlns:am3d="http://schemas.microsoft.com/office/drawing/2017/model3d" xmlns:o="urn:schemas-microsoft-com:office:office" xmlns:oel="http://schemas.microsoft.com/office/2019/extlst" xmlns:r="http://schemas.openxmlformats.org/officeDocument/2006/relationships" xmlns:m="http://schemas.openxmlformats.org/officeDocument/2006/math" xmlns:v="urn:schemas-microsoft-com:vml" xmlns:wp14="http://schemas.microsoft.com/office/word/2010/wordprocessingDrawing" xmlns:wp="http://schemas.openxmlformats.org/drawingml/2006/wordprocessingDrawing" xmlns:w10="urn:schemas-microsoft-com:office:word" xmlns:w="http://schemas.openxmlformats.org/wordprocessingml/2006/main" xmlns:w14="http://schemas.microsoft.com/office/word/2010/wordml" xmlns:w15="http://schemas.microsoft.com/office/word/2012/wordml" xmlns:w16cex="http://schemas.microsoft.com/office/word/2018/wordml/cex" xmlns:w16cid="http://schemas.microsoft.com/office/word/2016/wordml/cid" xmlns:w16="http://schemas.microsoft.com/office/word/2018/wordml" xmlns:w16sdtdh="http://schemas.microsoft.com/office/word/2020/wordml/sdtdatahash" xmlns:w16se="http://schemas.microsoft.com/office/word/2015/wordml/symex" xmlns:wpg="http://schemas.microsoft.com/office/word/2010/wordprocessingGroup" xmlns:wpi="http://schemas.microsoft.com/office/word/2010/wordprocessingInk" xmlns:wne="http://schemas.microsoft.com/office/word/2006/wordml" xmlns:wps="http://schemas.microsoft.com/office/word/2010/wordprocessingShape" mc:Ignorable="w14 w15 w16se w16cid w16 w16cex w16sdtdh wp14">
+<w:ftr xmlns:wpc="http://schemas.microsoft.com/office/word/2010/wordprocessingCanvas" xmlns:cx="http://schemas.microsoft.com/office/drawing/2014/chartex" xmlns:cx1="http://schemas.microsoft.com/office/drawing/2015/9/8/chartex" xmlns:cx2="http://schemas.microsoft.com/office/drawing/2015/10/21/chartex" xmlns:cx3="http://schemas.microsoft.com/office/drawing/2016/5/9/chartex" xmlns:cx4="http://schemas.microsoft.com/office/drawing/2016/5/10/chartex" xmlns:cx5="http://schemas.microsoft.com/office/drawing/2016/5/11/chartex" xmlns:cx6="http://schemas.microsoft.com/office/drawing/2016/5/12/chartex" xmlns:cx7="http://schemas.microsoft.com/office/drawing/2016/5/13/chartex" xmlns:cx8="http://schemas.microsoft.com/office/drawing/2016/5/14/chartex" xmlns:mc="http://schemas.openxmlformats.org/markup-compatibility/2006" xmlns:aink="http://schemas.microsoft.com/office/drawing/2016/ink" xmlns:am3d="http://schemas.microsoft.com/office/drawing/2017/model3d" xmlns:o="urn:schemas-microsoft-com:office:office" xmlns:r="http://schemas.openxmlformats.org/officeDocument/2006/relationships" xmlns:m="http://schemas.openxmlformats.org/officeDocument/2006/math" xmlns:v="urn:schemas-microsoft-com:vml" xmlns:wp14="http://schemas.microsoft.com/office/word/2010/wordprocessingDrawing" xmlns:wp="http://schemas.openxmlformats.org/drawingml/2006/wordprocessingDrawing" xmlns:w10="urn:schemas-microsoft-com:office:word" xmlns:w="http://schemas.openxmlformats.org/wordprocessingml/2006/main" xmlns:w14="http://schemas.microsoft.com/office/word/2010/wordml" xmlns:w15="http://schemas.microsoft.com/office/word/2012/wordml" xmlns:w16cex="http://schemas.microsoft.com/office/word/2018/wordml/cex" xmlns:w16cid="http://schemas.microsoft.com/office/word/2016/wordml/cid" xmlns:w16="http://schemas.microsoft.com/office/word/2018/wordml" xmlns:w16se="http://schemas.microsoft.com/office/word/2015/wordml/symex" xmlns:wpg="http://schemas.microsoft.com/office/word/2010/wordprocessingGroup" xmlns:wpi="http://schemas.microsoft.com/office/word/2010/wordprocessingInk" xmlns:wne="http://schemas.microsoft.com/office/word/2006/wordml" xmlns:wps="http://schemas.microsoft.com/office/word/2010/wordprocessingShape" mc:Ignorable="w14 w15 w16se w16cid w16 w16cex wp14">
   <w:p>
     <w:pPr>
       <w:pStyle w:val="Footer"/>
@@ -19089,7 +19168,7 @@
 </file>
 
 <file path=word/footnotes.xml><?xml version="1.0" encoding="utf-8"?>
-<w:footnotes xmlns:wpc="http://schemas.microsoft.com/office/word/2010/wordprocessingCanvas" xmlns:cx="http://schemas.microsoft.com/office/drawing/2014/chartex" xmlns:cx1="http://schemas.microsoft.com/office/drawing/2015/9/8/chartex" xmlns:cx2="http://schemas.microsoft.com/office/drawing/2015/10/21/chartex" xmlns:cx3="http://schemas.microsoft.com/office/drawing/2016/5/9/chartex" xmlns:cx4="http://schemas.microsoft.com/office/drawing/2016/5/10/chartex" xmlns:cx5="http://schemas.microsoft.com/office/drawing/2016/5/11/chartex" xmlns:cx6="http://schemas.microsoft.com/office/drawing/2016/5/12/chartex" xmlns:cx7="http://schemas.microsoft.com/office/drawing/2016/5/13/chartex" xmlns:cx8="http://schemas.microsoft.com/office/drawing/2016/5/14/chartex" xmlns:mc="http://schemas.openxmlformats.org/markup-compatibility/2006" xmlns:aink="http://schemas.microsoft.com/office/drawing/2016/ink" xmlns:am3d="http://schemas.microsoft.com/office/drawing/2017/model3d" xmlns:o="urn:schemas-microsoft-com:office:office" xmlns:oel="http://schemas.microsoft.com/office/2019/extlst" xmlns:r="http://schemas.openxmlformats.org/officeDocument/2006/relationships" xmlns:m="http://schemas.openxmlformats.org/officeDocument/2006/math" xmlns:v="urn:schemas-microsoft-com:vml" xmlns:wp14="http://schemas.microsoft.com/office/word/2010/wordprocessingDrawing" xmlns:wp="http://schemas.openxmlformats.org/drawingml/2006/wordprocessingDrawing" xmlns:w10="urn:schemas-microsoft-com:office:word" xmlns:w="http://schemas.openxmlformats.org/wordprocessingml/2006/main" xmlns:w14="http://schemas.microsoft.com/office/word/2010/wordml" xmlns:w15="http://schemas.microsoft.com/office/word/2012/wordml" xmlns:w16cex="http://schemas.microsoft.com/office/word/2018/wordml/cex" xmlns:w16cid="http://schemas.microsoft.com/office/word/2016/wordml/cid" xmlns:w16="http://schemas.microsoft.com/office/word/2018/wordml" xmlns:w16sdtdh="http://schemas.microsoft.com/office/word/2020/wordml/sdtdatahash" xmlns:w16se="http://schemas.microsoft.com/office/word/2015/wordml/symex" xmlns:wpg="http://schemas.microsoft.com/office/word/2010/wordprocessingGroup" xmlns:wpi="http://schemas.microsoft.com/office/word/2010/wordprocessingInk" xmlns:wne="http://schemas.microsoft.com/office/word/2006/wordml" xmlns:wps="http://schemas.microsoft.com/office/word/2010/wordprocessingShape" mc:Ignorable="w14 w15 w16se w16cid w16 w16cex w16sdtdh wp14">
+<w:footnotes xmlns:wpc="http://schemas.microsoft.com/office/word/2010/wordprocessingCanvas" xmlns:cx="http://schemas.microsoft.com/office/drawing/2014/chartex" xmlns:cx1="http://schemas.microsoft.com/office/drawing/2015/9/8/chartex" xmlns:cx2="http://schemas.microsoft.com/office/drawing/2015/10/21/chartex" xmlns:cx3="http://schemas.microsoft.com/office/drawing/2016/5/9/chartex" xmlns:cx4="http://schemas.microsoft.com/office/drawing/2016/5/10/chartex" xmlns:cx5="http://schemas.microsoft.com/office/drawing/2016/5/11/chartex" xmlns:cx6="http://schemas.microsoft.com/office/drawing/2016/5/12/chartex" xmlns:cx7="http://schemas.microsoft.com/office/drawing/2016/5/13/chartex" xmlns:cx8="http://schemas.microsoft.com/office/drawing/2016/5/14/chartex" xmlns:mc="http://schemas.openxmlformats.org/markup-compatibility/2006" xmlns:aink="http://schemas.microsoft.com/office/drawing/2016/ink" xmlns:am3d="http://schemas.microsoft.com/office/drawing/2017/model3d" xmlns:o="urn:schemas-microsoft-com:office:office" xmlns:r="http://schemas.openxmlformats.org/officeDocument/2006/relationships" xmlns:m="http://schemas.openxmlformats.org/officeDocument/2006/math" xmlns:v="urn:schemas-microsoft-com:vml" xmlns:wp14="http://schemas.microsoft.com/office/word/2010/wordprocessingDrawing" xmlns:wp="http://schemas.openxmlformats.org/drawingml/2006/wordprocessingDrawing" xmlns:w10="urn:schemas-microsoft-com:office:word" xmlns:w="http://schemas.openxmlformats.org/wordprocessingml/2006/main" xmlns:w14="http://schemas.microsoft.com/office/word/2010/wordml" xmlns:w15="http://schemas.microsoft.com/office/word/2012/wordml" xmlns:w16cex="http://schemas.microsoft.com/office/word/2018/wordml/cex" xmlns:w16cid="http://schemas.microsoft.com/office/word/2016/wordml/cid" xmlns:w16="http://schemas.microsoft.com/office/word/2018/wordml" xmlns:w16se="http://schemas.microsoft.com/office/word/2015/wordml/symex" xmlns:wpg="http://schemas.microsoft.com/office/word/2010/wordprocessingGroup" xmlns:wpi="http://schemas.microsoft.com/office/word/2010/wordprocessingInk" xmlns:wne="http://schemas.microsoft.com/office/word/2006/wordml" xmlns:wps="http://schemas.microsoft.com/office/word/2010/wordprocessingShape" mc:Ignorable="w14 w15 w16se w16cid w16 w16cex wp14">
   <w:footnote w:type="separator" w:id="-1">
     <w:p>
       <w:r>
@@ -19108,7 +19187,7 @@
 </file>
 
 <file path=word/header1.xml><?xml version="1.0" encoding="utf-8"?>
-<w:hdr xmlns:wpc="http://schemas.microsoft.com/office/word/2010/wordprocessingCanvas" xmlns:cx="http://schemas.microsoft.com/office/drawing/2014/chartex" xmlns:cx1="http://schemas.microsoft.com/office/drawing/2015/9/8/chartex" xmlns:cx2="http://schemas.microsoft.com/office/drawing/2015/10/21/chartex" xmlns:cx3="http://schemas.microsoft.com/office/drawing/2016/5/9/chartex" xmlns:cx4="http://schemas.microsoft.com/office/drawing/2016/5/10/chartex" xmlns:cx5="http://schemas.microsoft.com/office/drawing/2016/5/11/chartex" xmlns:cx6="http://schemas.microsoft.com/office/drawing/2016/5/12/chartex" xmlns:cx7="http://schemas.microsoft.com/office/drawing/2016/5/13/chartex" xmlns:cx8="http://schemas.microsoft.com/office/drawing/2016/5/14/chartex" xmlns:mc="http://schemas.openxmlformats.org/markup-compatibility/2006" xmlns:aink="http://schemas.microsoft.com/office/drawing/2016/ink" xmlns:am3d="http://schemas.microsoft.com/office/drawing/2017/model3d" xmlns:o="urn:schemas-microsoft-com:office:office" xmlns:oel="http://schemas.microsoft.com/office/2019/extlst" xmlns:r="http://schemas.openxmlformats.org/officeDocument/2006/relationships" xmlns:m="http://schemas.openxmlformats.org/officeDocument/2006/math" xmlns:v="urn:schemas-microsoft-com:vml" xmlns:wp14="http://schemas.microsoft.com/office/word/2010/wordprocessingDrawing" xmlns:wp="http://schemas.openxmlformats.org/drawingml/2006/wordprocessingDrawing" xmlns:w10="urn:schemas-microsoft-com:office:word" xmlns:w="http://schemas.openxmlformats.org/wordprocessingml/2006/main" xmlns:w14="http://schemas.microsoft.com/office/word/2010/wordml" xmlns:w15="http://schemas.microsoft.com/office/word/2012/wordml" xmlns:w16cex="http://schemas.microsoft.com/office/word/2018/wordml/cex" xmlns:w16cid="http://schemas.microsoft.com/office/word/2016/wordml/cid" xmlns:w16="http://schemas.microsoft.com/office/word/2018/wordml" xmlns:w16sdtdh="http://schemas.microsoft.com/office/word/2020/wordml/sdtdatahash" xmlns:w16se="http://schemas.microsoft.com/office/word/2015/wordml/symex" xmlns:wpg="http://schemas.microsoft.com/office/word/2010/wordprocessingGroup" xmlns:wpi="http://schemas.microsoft.com/office/word/2010/wordprocessingInk" xmlns:wne="http://schemas.microsoft.com/office/word/2006/wordml" xmlns:wps="http://schemas.microsoft.com/office/word/2010/wordprocessingShape" mc:Ignorable="w14 w15 w16se w16cid w16 w16cex w16sdtdh wp14">
+<w:hdr xmlns:wpc="http://schemas.microsoft.com/office/word/2010/wordprocessingCanvas" xmlns:cx="http://schemas.microsoft.com/office/drawing/2014/chartex" xmlns:cx1="http://schemas.microsoft.com/office/drawing/2015/9/8/chartex" xmlns:cx2="http://schemas.microsoft.com/office/drawing/2015/10/21/chartex" xmlns:cx3="http://schemas.microsoft.com/office/drawing/2016/5/9/chartex" xmlns:cx4="http://schemas.microsoft.com/office/drawing/2016/5/10/chartex" xmlns:cx5="http://schemas.microsoft.com/office/drawing/2016/5/11/chartex" xmlns:cx6="http://schemas.microsoft.com/office/drawing/2016/5/12/chartex" xmlns:cx7="http://schemas.microsoft.com/office/drawing/2016/5/13/chartex" xmlns:cx8="http://schemas.microsoft.com/office/drawing/2016/5/14/chartex" xmlns:mc="http://schemas.openxmlformats.org/markup-compatibility/2006" xmlns:aink="http://schemas.microsoft.com/office/drawing/2016/ink" xmlns:am3d="http://schemas.microsoft.com/office/drawing/2017/model3d" xmlns:o="urn:schemas-microsoft-com:office:office" xmlns:r="http://schemas.openxmlformats.org/officeDocument/2006/relationships" xmlns:m="http://schemas.openxmlformats.org/officeDocument/2006/math" xmlns:v="urn:schemas-microsoft-com:vml" xmlns:wp14="http://schemas.microsoft.com/office/word/2010/wordprocessingDrawing" xmlns:wp="http://schemas.openxmlformats.org/drawingml/2006/wordprocessingDrawing" xmlns:w10="urn:schemas-microsoft-com:office:word" xmlns:w="http://schemas.openxmlformats.org/wordprocessingml/2006/main" xmlns:w14="http://schemas.microsoft.com/office/word/2010/wordml" xmlns:w15="http://schemas.microsoft.com/office/word/2012/wordml" xmlns:w16cex="http://schemas.microsoft.com/office/word/2018/wordml/cex" xmlns:w16cid="http://schemas.microsoft.com/office/word/2016/wordml/cid" xmlns:w16="http://schemas.microsoft.com/office/word/2018/wordml" xmlns:w16se="http://schemas.microsoft.com/office/word/2015/wordml/symex" xmlns:wpg="http://schemas.microsoft.com/office/word/2010/wordprocessingGroup" xmlns:wpi="http://schemas.microsoft.com/office/word/2010/wordprocessingInk" xmlns:wne="http://schemas.microsoft.com/office/word/2006/wordml" xmlns:wps="http://schemas.microsoft.com/office/word/2010/wordprocessingShape" mc:Ignorable="w14 w15 w16se w16cid w16 w16cex wp14">
   <w:p>
     <w:pPr>
       <w:pStyle w:val="Header"/>
@@ -19123,7 +19202,7 @@
 </file>
 
 <file path=word/numbering.xml><?xml version="1.0" encoding="utf-8"?>
-<w:numbering xmlns:wpc="http://schemas.microsoft.com/office/word/2010/wordprocessingCanvas" xmlns:cx="http://schemas.microsoft.com/office/drawing/2014/chartex" xmlns:cx1="http://schemas.microsoft.com/office/drawing/2015/9/8/chartex" xmlns:cx2="http://schemas.microsoft.com/office/drawing/2015/10/21/chartex" xmlns:cx3="http://schemas.microsoft.com/office/drawing/2016/5/9/chartex" xmlns:cx4="http://schemas.microsoft.com/office/drawing/2016/5/10/chartex" xmlns:cx5="http://schemas.microsoft.com/office/drawing/2016/5/11/chartex" xmlns:cx6="http://schemas.microsoft.com/office/drawing/2016/5/12/chartex" xmlns:cx7="http://schemas.microsoft.com/office/drawing/2016/5/13/chartex" xmlns:cx8="http://schemas.microsoft.com/office/drawing/2016/5/14/chartex" xmlns:mc="http://schemas.openxmlformats.org/markup-compatibility/2006" xmlns:aink="http://schemas.microsoft.com/office/drawing/2016/ink" xmlns:am3d="http://schemas.microsoft.com/office/drawing/2017/model3d" xmlns:o="urn:schemas-microsoft-com:office:office" xmlns:oel="http://schemas.microsoft.com/office/2019/extlst" xmlns:r="http://schemas.openxmlformats.org/officeDocument/2006/relationships" xmlns:m="http://schemas.openxmlformats.org/officeDocument/2006/math" xmlns:v="urn:schemas-microsoft-com:vml" xmlns:wp14="http://schemas.microsoft.com/office/word/2010/wordprocessingDrawing" xmlns:wp="http://schemas.openxmlformats.org/drawingml/2006/wordprocessingDrawing" xmlns:w10="urn:schemas-microsoft-com:office:word" xmlns:w="http://schemas.openxmlformats.org/wordprocessingml/2006/main" xmlns:w14="http://schemas.microsoft.com/office/word/2010/wordml" xmlns:w15="http://schemas.microsoft.com/office/word/2012/wordml" xmlns:w16cex="http://schemas.microsoft.com/office/word/2018/wordml/cex" xmlns:w16cid="http://schemas.microsoft.com/office/word/2016/wordml/cid" xmlns:w16="http://schemas.microsoft.com/office/word/2018/wordml" xmlns:w16sdtdh="http://schemas.microsoft.com/office/word/2020/wordml/sdtdatahash" xmlns:w16se="http://schemas.microsoft.com/office/word/2015/wordml/symex" xmlns:wpg="http://schemas.microsoft.com/office/word/2010/wordprocessingGroup" xmlns:wpi="http://schemas.microsoft.com/office/word/2010/wordprocessingInk" xmlns:wne="http://schemas.microsoft.com/office/word/2006/wordml" xmlns:wps="http://schemas.microsoft.com/office/word/2010/wordprocessingShape" mc:Ignorable="w14 w15 w16se w16cid w16 w16cex w16sdtdh wp14">
+<w:numbering xmlns:wpc="http://schemas.microsoft.com/office/word/2010/wordprocessingCanvas" xmlns:cx="http://schemas.microsoft.com/office/drawing/2014/chartex" xmlns:cx1="http://schemas.microsoft.com/office/drawing/2015/9/8/chartex" xmlns:cx2="http://schemas.microsoft.com/office/drawing/2015/10/21/chartex" xmlns:cx3="http://schemas.microsoft.com/office/drawing/2016/5/9/chartex" xmlns:cx4="http://schemas.microsoft.com/office/drawing/2016/5/10/chartex" xmlns:cx5="http://schemas.microsoft.com/office/drawing/2016/5/11/chartex" xmlns:cx6="http://schemas.microsoft.com/office/drawing/2016/5/12/chartex" xmlns:cx7="http://schemas.microsoft.com/office/drawing/2016/5/13/chartex" xmlns:cx8="http://schemas.microsoft.com/office/drawing/2016/5/14/chartex" xmlns:mc="http://schemas.openxmlformats.org/markup-compatibility/2006" xmlns:aink="http://schemas.microsoft.com/office/drawing/2016/ink" xmlns:am3d="http://schemas.microsoft.com/office/drawing/2017/model3d" xmlns:o="urn:schemas-microsoft-com:office:office" xmlns:r="http://schemas.openxmlformats.org/officeDocument/2006/relationships" xmlns:m="http://schemas.openxmlformats.org/officeDocument/2006/math" xmlns:v="urn:schemas-microsoft-com:vml" xmlns:wp14="http://schemas.microsoft.com/office/word/2010/wordprocessingDrawing" xmlns:wp="http://schemas.openxmlformats.org/drawingml/2006/wordprocessingDrawing" xmlns:w10="urn:schemas-microsoft-com:office:word" xmlns:w="http://schemas.openxmlformats.org/wordprocessingml/2006/main" xmlns:w14="http://schemas.microsoft.com/office/word/2010/wordml" xmlns:w15="http://schemas.microsoft.com/office/word/2012/wordml" xmlns:w16cex="http://schemas.microsoft.com/office/word/2018/wordml/cex" xmlns:w16cid="http://schemas.microsoft.com/office/word/2016/wordml/cid" xmlns:w16="http://schemas.microsoft.com/office/word/2018/wordml" xmlns:w16se="http://schemas.microsoft.com/office/word/2015/wordml/symex" xmlns:wpg="http://schemas.microsoft.com/office/word/2010/wordprocessingGroup" xmlns:wpi="http://schemas.microsoft.com/office/word/2010/wordprocessingInk" xmlns:wne="http://schemas.microsoft.com/office/word/2006/wordml" xmlns:wps="http://schemas.microsoft.com/office/word/2010/wordprocessingShape" mc:Ignorable="w14 w15 w16se w16cid w16 w16cex wp14">
   <w:abstractNum w:abstractNumId="0" w15:restartNumberingAfterBreak="0">
     <w:nsid w:val="0FE45874"/>
     <w:multiLevelType w:val="hybridMultilevel"/>
@@ -19522,16 +19601,16 @@
       </w:pPr>
     </w:lvl>
   </w:abstractNum>
-  <w:num w:numId="1" w16cid:durableId="2119568069">
+  <w:num w:numId="1">
     <w:abstractNumId w:val="1"/>
   </w:num>
-  <w:num w:numId="2" w16cid:durableId="1570463703">
+  <w:num w:numId="2">
     <w:abstractNumId w:val="0"/>
   </w:num>
-  <w:num w:numId="3" w16cid:durableId="2079013885">
+  <w:num w:numId="3">
     <w:abstractNumId w:val="3"/>
   </w:num>
-  <w:num w:numId="4" w16cid:durableId="1358895541">
+  <w:num w:numId="4">
     <w:abstractNumId w:val="2"/>
   </w:num>
   <w:numIdMacAtCleanup w:val="3"/>
@@ -19539,7 +19618,7 @@
 </file>
 
 <file path=word/styles.xml><?xml version="1.0" encoding="utf-8"?>
-<w:styles xmlns:mc="http://schemas.openxmlformats.org/markup-compatibility/2006" xmlns:r="http://schemas.openxmlformats.org/officeDocument/2006/relationships" xmlns:w="http://schemas.openxmlformats.org/wordprocessingml/2006/main" xmlns:w14="http://schemas.microsoft.com/office/word/2010/wordml" xmlns:w15="http://schemas.microsoft.com/office/word/2012/wordml" xmlns:w16cex="http://schemas.microsoft.com/office/word/2018/wordml/cex" xmlns:w16cid="http://schemas.microsoft.com/office/word/2016/wordml/cid" xmlns:w16="http://schemas.microsoft.com/office/word/2018/wordml" xmlns:w16sdtdh="http://schemas.microsoft.com/office/word/2020/wordml/sdtdatahash" xmlns:w16se="http://schemas.microsoft.com/office/word/2015/wordml/symex" mc:Ignorable="w14 w15 w16se w16cid w16 w16cex w16sdtdh">
+<w:styles xmlns:mc="http://schemas.openxmlformats.org/markup-compatibility/2006" xmlns:r="http://schemas.openxmlformats.org/officeDocument/2006/relationships" xmlns:w="http://schemas.openxmlformats.org/wordprocessingml/2006/main" xmlns:w14="http://schemas.microsoft.com/office/word/2010/wordml" xmlns:w15="http://schemas.microsoft.com/office/word/2012/wordml" xmlns:w16cex="http://schemas.microsoft.com/office/word/2018/wordml/cex" xmlns:w16cid="http://schemas.microsoft.com/office/word/2016/wordml/cid" xmlns:w16="http://schemas.microsoft.com/office/word/2018/wordml" xmlns:w16se="http://schemas.microsoft.com/office/word/2015/wordml/symex" mc:Ignorable="w14 w15 w16se w16cid w16 w16cex">
   <w:docDefaults>
     <w:rPrDefault>
       <w:rPr>
@@ -19570,6 +19649,7 @@
     <w:lsdException w:name="Strong" w:uiPriority="22" w:qFormat="1"/>
     <w:lsdException w:name="Emphasis" w:qFormat="1"/>
     <w:lsdException w:name="HTML Keyboard" w:semiHidden="1" w:unhideWhenUsed="1"/>
+    <w:lsdException w:name="Normal Table" w:semiHidden="1" w:unhideWhenUsed="1"/>
     <w:lsdException w:name="annotation subject" w:semiHidden="1" w:unhideWhenUsed="1"/>
     <w:lsdException w:name="No List" w:semiHidden="1" w:unhideWhenUsed="1"/>
     <w:lsdException w:name="Outline List 1" w:semiHidden="1" w:unhideWhenUsed="1"/>
@@ -19612,8 +19692,11 @@
     <w:lsdException w:name="Table Contemporary" w:semiHidden="1" w:unhideWhenUsed="1"/>
     <w:lsdException w:name="Table Elegant" w:semiHidden="1" w:unhideWhenUsed="1"/>
     <w:lsdException w:name="Table Professional" w:semiHidden="1" w:unhideWhenUsed="1"/>
+    <w:lsdException w:name="Table Subtle 1" w:semiHidden="1" w:unhideWhenUsed="1"/>
     <w:lsdException w:name="Table Subtle 2" w:semiHidden="1" w:unhideWhenUsed="1"/>
     <w:lsdException w:name="Table Web 1" w:semiHidden="1" w:unhideWhenUsed="1"/>
+    <w:lsdException w:name="Table Web 2" w:semiHidden="1" w:unhideWhenUsed="1"/>
+    <w:lsdException w:name="Table Web 3" w:semiHidden="1" w:unhideWhenUsed="1"/>
     <w:lsdException w:name="Balloon Text" w:semiHidden="1" w:unhideWhenUsed="1"/>
     <w:lsdException w:name="Table Theme" w:semiHidden="1" w:unhideWhenUsed="1"/>
     <w:lsdException w:name="Placeholder Text" w:semiHidden="1" w:uiPriority="99"/>
@@ -20597,7 +20680,7 @@
 </file>
 
 <file path=customXml/itemProps1.xml><?xml version="1.0" encoding="utf-8"?>
-<ds:datastoreItem xmlns:ds="http://schemas.openxmlformats.org/officeDocument/2006/customXml" ds:itemID="{458D7340-0877-4395-9AF5-89685AEA8152}">
+<ds:datastoreItem xmlns:ds="http://schemas.openxmlformats.org/officeDocument/2006/customXml" ds:itemID="{9AA1B6C4-5594-40D8-8A43-FDF086E1C4D4}">
   <ds:schemaRefs>
     <ds:schemaRef ds:uri="http://schemas.openxmlformats.org/officeDocument/2006/bibliography"/>
   </ds:schemaRefs>

</xml_diff>

<commit_message>
Lecture 4, commit 1
</commit_message>
<xml_diff>
--- a/ვებ დიზაინის საფუძვლები.docx
+++ b/ვებ დიზაინის საფუძვლები.docx
@@ -13884,8 +13884,6 @@
               </w:rPr>
               <w:t xml:space="preserve">ტექსტისა </w:t>
             </w:r>
-            <w:bookmarkStart w:id="0" w:name="_GoBack"/>
-            <w:bookmarkEnd w:id="0"/>
             <w:r>
               <w:rPr>
                 <w:rFonts w:cs="Sylfaen"/>
@@ -14250,6 +14248,7 @@
                 <w:noProof/>
                 <w:sz w:val="20"/>
                 <w:szCs w:val="20"/>
+                <w:highlight w:val="green"/>
                 <w:lang w:val="es-ES"/>
               </w:rPr>
               <w:t>გრა</w:t>
@@ -14260,6 +14259,7 @@
                 <w:noProof/>
                 <w:sz w:val="20"/>
                 <w:szCs w:val="20"/>
+                <w:highlight w:val="green"/>
                 <w:lang w:val="ka-GE"/>
               </w:rPr>
               <w:softHyphen/>
@@ -14270,6 +14270,7 @@
                 <w:noProof/>
                 <w:sz w:val="20"/>
                 <w:szCs w:val="20"/>
+                <w:highlight w:val="green"/>
                 <w:lang w:val="es-ES"/>
               </w:rPr>
               <w:t>ფი</w:t>
@@ -14280,6 +14281,7 @@
                 <w:noProof/>
                 <w:sz w:val="20"/>
                 <w:szCs w:val="20"/>
+                <w:highlight w:val="green"/>
                 <w:lang w:val="ka-GE"/>
               </w:rPr>
               <w:softHyphen/>
@@ -14290,6 +14292,7 @@
                 <w:noProof/>
                 <w:sz w:val="20"/>
                 <w:szCs w:val="20"/>
+                <w:highlight w:val="green"/>
                 <w:lang w:val="es-ES"/>
               </w:rPr>
               <w:t>კული</w:t>
@@ -14299,6 +14302,7 @@
                 <w:noProof/>
                 <w:sz w:val="20"/>
                 <w:szCs w:val="20"/>
+                <w:highlight w:val="green"/>
                 <w:lang w:val="es-ES"/>
               </w:rPr>
               <w:t xml:space="preserve"> </w:t>
@@ -14309,6 +14313,7 @@
                 <w:noProof/>
                 <w:sz w:val="20"/>
                 <w:szCs w:val="20"/>
+                <w:highlight w:val="green"/>
                 <w:lang w:val="es-ES"/>
               </w:rPr>
               <w:t>ფაილის</w:t>
@@ -14319,6 +14324,7 @@
                 <w:noProof/>
                 <w:sz w:val="20"/>
                 <w:szCs w:val="20"/>
+                <w:highlight w:val="green"/>
                 <w:lang w:val="ka-GE"/>
               </w:rPr>
               <w:t xml:space="preserve"> ჩასმა </w:t>
@@ -14329,6 +14335,7 @@
                 <w:noProof/>
                 <w:sz w:val="20"/>
                 <w:szCs w:val="20"/>
+                <w:highlight w:val="green"/>
               </w:rPr>
               <w:t xml:space="preserve">html </w:t>
             </w:r>
@@ -14338,6 +14345,7 @@
                 <w:noProof/>
                 <w:sz w:val="20"/>
                 <w:szCs w:val="20"/>
+                <w:highlight w:val="green"/>
                 <w:lang w:val="ka-GE"/>
               </w:rPr>
               <w:t>დოკუმენტში</w:t>
@@ -14347,6 +14355,7 @@
                 <w:noProof/>
                 <w:sz w:val="20"/>
                 <w:szCs w:val="20"/>
+                <w:highlight w:val="green"/>
                 <w:lang w:val="es-ES"/>
               </w:rPr>
               <w:t xml:space="preserve">. </w:t>
@@ -14357,6 +14366,7 @@
                 <w:noProof/>
                 <w:sz w:val="20"/>
                 <w:szCs w:val="20"/>
+                <w:highlight w:val="green"/>
                 <w:lang w:val="es-ES"/>
               </w:rPr>
               <w:t>ბმუ</w:t>
@@ -14367,6 +14377,7 @@
                 <w:noProof/>
                 <w:sz w:val="20"/>
                 <w:szCs w:val="20"/>
+                <w:highlight w:val="green"/>
                 <w:lang w:val="es-ES"/>
               </w:rPr>
               <w:softHyphen/>
@@ -14378,6 +14389,7 @@
                 <w:noProof/>
                 <w:sz w:val="20"/>
                 <w:szCs w:val="20"/>
+                <w:highlight w:val="green"/>
                 <w:lang w:val="es-ES"/>
               </w:rPr>
               <w:softHyphen/>
@@ -14388,6 +14400,7 @@
                 <w:noProof/>
                 <w:sz w:val="20"/>
                 <w:szCs w:val="20"/>
+                <w:highlight w:val="green"/>
                 <w:lang w:val="es-ES"/>
               </w:rPr>
               <w:t xml:space="preserve"> </w:t>
@@ -14398,6 +14411,7 @@
                 <w:noProof/>
                 <w:sz w:val="20"/>
                 <w:szCs w:val="20"/>
+                <w:highlight w:val="green"/>
                 <w:lang w:val="es-ES"/>
               </w:rPr>
               <w:t>ორგანიზაცია</w:t>
@@ -14407,6 +14421,7 @@
                 <w:noProof/>
                 <w:sz w:val="20"/>
                 <w:szCs w:val="20"/>
+                <w:highlight w:val="green"/>
                 <w:lang w:val="es-ES"/>
               </w:rPr>
               <w:t>.</w:t>
@@ -14416,86 +14431,86 @@
                 <w:noProof/>
                 <w:sz w:val="20"/>
                 <w:szCs w:val="20"/>
-                <w:lang w:val="ka-GE"/>
-              </w:rPr>
-              <w:t xml:space="preserve"> </w:t>
+                <w:highlight w:val="green"/>
+                <w:lang w:val="ka-GE"/>
+              </w:rPr>
+              <w:t xml:space="preserve"> ფსევდო კლასები </w:t>
             </w:r>
             <w:r>
               <w:rPr>
                 <w:noProof/>
                 <w:sz w:val="20"/>
                 <w:szCs w:val="20"/>
-                <w:lang w:val="ka-GE"/>
-              </w:rPr>
-              <w:t xml:space="preserve">ფსევდო კლასები </w:t>
+                <w:highlight w:val="green"/>
+              </w:rPr>
+              <w:t>css-</w:t>
             </w:r>
             <w:r>
               <w:rPr>
                 <w:noProof/>
                 <w:sz w:val="20"/>
                 <w:szCs w:val="20"/>
-              </w:rPr>
-              <w:t>css-</w:t>
+                <w:highlight w:val="green"/>
+                <w:lang w:val="ka-GE"/>
+              </w:rPr>
+              <w:t>ში.</w:t>
             </w:r>
             <w:r>
               <w:rPr>
                 <w:noProof/>
                 <w:sz w:val="20"/>
                 <w:szCs w:val="20"/>
-                <w:lang w:val="ka-GE"/>
-              </w:rPr>
-              <w:t>ში.</w:t>
+                <w:highlight w:val="green"/>
+                <w:lang w:val="es-ES"/>
+              </w:rPr>
+              <w:t xml:space="preserve"> </w:t>
             </w:r>
             <w:r>
               <w:rPr>
                 <w:noProof/>
                 <w:sz w:val="20"/>
                 <w:szCs w:val="20"/>
-                <w:lang w:val="es-ES"/>
-              </w:rPr>
-              <w:t xml:space="preserve"> </w:t>
+                <w:highlight w:val="green"/>
+                <w:lang w:val="ka-GE"/>
+              </w:rPr>
+              <w:t>ფონის მარ</w:t>
             </w:r>
             <w:r>
               <w:rPr>
                 <w:noProof/>
                 <w:sz w:val="20"/>
                 <w:szCs w:val="20"/>
-                <w:lang w:val="ka-GE"/>
-              </w:rPr>
-              <w:t>ფონის მარ</w:t>
+                <w:highlight w:val="green"/>
+                <w:lang w:val="ka-GE"/>
+              </w:rPr>
+              <w:softHyphen/>
+              <w:t xml:space="preserve">თვა </w:t>
             </w:r>
             <w:r>
               <w:rPr>
                 <w:noProof/>
                 <w:sz w:val="20"/>
                 <w:szCs w:val="20"/>
-                <w:lang w:val="ka-GE"/>
-              </w:rPr>
-              <w:softHyphen/>
-              <w:t xml:space="preserve">თვა </w:t>
+                <w:highlight w:val="green"/>
+              </w:rPr>
+              <w:t>css-</w:t>
             </w:r>
             <w:r>
               <w:rPr>
                 <w:noProof/>
                 <w:sz w:val="20"/>
                 <w:szCs w:val="20"/>
-              </w:rPr>
-              <w:t>css-</w:t>
+                <w:highlight w:val="green"/>
+                <w:lang w:val="ka-GE"/>
+              </w:rPr>
+              <w:t>ის სა</w:t>
             </w:r>
             <w:r>
               <w:rPr>
                 <w:noProof/>
                 <w:sz w:val="20"/>
                 <w:szCs w:val="20"/>
-                <w:lang w:val="ka-GE"/>
-              </w:rPr>
-              <w:t>ის სა</w:t>
-            </w:r>
-            <w:r>
-              <w:rPr>
-                <w:noProof/>
-                <w:sz w:val="20"/>
-                <w:szCs w:val="20"/>
+                <w:highlight w:val="green"/>
                 <w:lang w:val="ka-GE"/>
               </w:rPr>
               <w:softHyphen/>
@@ -14907,7 +14922,17 @@
                 <w:sz w:val="20"/>
                 <w:szCs w:val="20"/>
               </w:rPr>
-              <w:t>sass</w:t>
+              <w:t>sa</w:t>
+            </w:r>
+            <w:bookmarkStart w:id="0" w:name="_GoBack"/>
+            <w:bookmarkEnd w:id="0"/>
+            <w:r>
+              <w:rPr>
+                <w:noProof/>
+                <w:sz w:val="20"/>
+                <w:szCs w:val="20"/>
+              </w:rPr>
+              <w:t>ss</w:t>
             </w:r>
             <w:r>
               <w:rPr>
@@ -20680,7 +20705,7 @@
 </file>
 
 <file path=customXml/itemProps1.xml><?xml version="1.0" encoding="utf-8"?>
-<ds:datastoreItem xmlns:ds="http://schemas.openxmlformats.org/officeDocument/2006/customXml" ds:itemID="{9AA1B6C4-5594-40D8-8A43-FDF086E1C4D4}">
+<ds:datastoreItem xmlns:ds="http://schemas.openxmlformats.org/officeDocument/2006/customXml" ds:itemID="{C2DDBBB1-174A-479E-BD32-9947905E52BC}">
   <ds:schemaRefs>
     <ds:schemaRef ds:uri="http://schemas.openxmlformats.org/officeDocument/2006/bibliography"/>
   </ds:schemaRefs>

</xml_diff>

<commit_message>
Lecture 5, commit 1
</commit_message>
<xml_diff>
--- a/ვებ დიზაინის საფუძვლები.docx
+++ b/ვებ დიზაინის საფუძვლები.docx
@@ -14809,6 +14809,7 @@
                 <w:noProof/>
                 <w:sz w:val="20"/>
                 <w:szCs w:val="20"/>
+                <w:highlight w:val="green"/>
                 <w:lang w:val="es-ES"/>
               </w:rPr>
               <w:t>ცხრილის</w:t>
@@ -14818,6 +14819,7 @@
                 <w:noProof/>
                 <w:sz w:val="20"/>
                 <w:szCs w:val="20"/>
+                <w:highlight w:val="green"/>
                 <w:lang w:val="es-ES"/>
               </w:rPr>
               <w:t xml:space="preserve"> </w:t>
@@ -14828,6 +14830,7 @@
                 <w:noProof/>
                 <w:sz w:val="20"/>
                 <w:szCs w:val="20"/>
+                <w:highlight w:val="green"/>
                 <w:lang w:val="es-ES"/>
               </w:rPr>
               <w:t>აგების</w:t>
@@ -14837,6 +14840,7 @@
                 <w:noProof/>
                 <w:sz w:val="20"/>
                 <w:szCs w:val="20"/>
+                <w:highlight w:val="green"/>
                 <w:lang w:val="es-ES"/>
               </w:rPr>
               <w:t xml:space="preserve"> </w:t>
@@ -14847,6 +14851,7 @@
                 <w:noProof/>
                 <w:sz w:val="20"/>
                 <w:szCs w:val="20"/>
+                <w:highlight w:val="green"/>
                 <w:lang w:val="es-ES"/>
               </w:rPr>
               <w:t>პრინციპი</w:t>
@@ -14856,6 +14861,7 @@
                 <w:noProof/>
                 <w:sz w:val="20"/>
                 <w:szCs w:val="20"/>
+                <w:highlight w:val="green"/>
                 <w:lang w:val="es-ES"/>
               </w:rPr>
               <w:t xml:space="preserve">. </w:t>
@@ -14866,6 +14872,7 @@
                 <w:noProof/>
                 <w:sz w:val="20"/>
                 <w:szCs w:val="20"/>
+                <w:highlight w:val="green"/>
                 <w:lang w:val="es-ES"/>
               </w:rPr>
               <w:t>ცხრილის</w:t>
@@ -14875,6 +14882,7 @@
                 <w:noProof/>
                 <w:sz w:val="20"/>
                 <w:szCs w:val="20"/>
+                <w:highlight w:val="green"/>
                 <w:lang w:val="es-ES"/>
               </w:rPr>
               <w:t xml:space="preserve"> </w:t>
@@ -14885,6 +14893,7 @@
                 <w:noProof/>
                 <w:sz w:val="20"/>
                 <w:szCs w:val="20"/>
+                <w:highlight w:val="green"/>
                 <w:lang w:val="es-ES"/>
               </w:rPr>
               <w:t>ელემენტები</w:t>
@@ -14894,6 +14903,7 @@
                 <w:noProof/>
                 <w:sz w:val="20"/>
                 <w:szCs w:val="20"/>
+                <w:highlight w:val="green"/>
                 <w:lang w:val="es-ES"/>
               </w:rPr>
               <w:t>.</w:t>
@@ -14903,6 +14913,7 @@
                 <w:noProof/>
                 <w:sz w:val="20"/>
                 <w:szCs w:val="20"/>
+                <w:highlight w:val="green"/>
                 <w:lang w:val="ka-GE"/>
               </w:rPr>
               <w:t xml:space="preserve"> ვებ გვერდის სტრუქტურის აგება ცხრილის საშუალებით.</w:t>
@@ -14912,6 +14923,7 @@
                 <w:noProof/>
                 <w:sz w:val="20"/>
                 <w:szCs w:val="20"/>
+                <w:highlight w:val="green"/>
                 <w:lang w:val="ka-GE"/>
               </w:rPr>
               <w:t xml:space="preserve"> </w:t>
@@ -14921,100 +14933,107 @@
                 <w:noProof/>
                 <w:sz w:val="20"/>
                 <w:szCs w:val="20"/>
-              </w:rPr>
-              <w:t>sa</w:t>
+                <w:highlight w:val="green"/>
+              </w:rPr>
+              <w:t>sass</w:t>
+            </w:r>
+            <w:r>
+              <w:rPr>
+                <w:noProof/>
+                <w:sz w:val="20"/>
+                <w:szCs w:val="20"/>
+                <w:highlight w:val="green"/>
+              </w:rPr>
+              <w:t>-</w:t>
+            </w:r>
+            <w:r>
+              <w:rPr>
+                <w:noProof/>
+                <w:sz w:val="20"/>
+                <w:szCs w:val="20"/>
+                <w:highlight w:val="green"/>
+                <w:lang w:val="ka-GE"/>
+              </w:rPr>
+              <w:t>ის</w:t>
+            </w:r>
+            <w:r>
+              <w:rPr>
+                <w:noProof/>
+                <w:sz w:val="20"/>
+                <w:szCs w:val="20"/>
+                <w:highlight w:val="green"/>
+                <w:lang w:val="ka-GE"/>
+              </w:rPr>
+              <w:t xml:space="preserve"> ენის</w:t>
+            </w:r>
+            <w:r>
+              <w:rPr>
+                <w:noProof/>
+                <w:sz w:val="20"/>
+                <w:szCs w:val="20"/>
+                <w:highlight w:val="green"/>
+              </w:rPr>
+              <w:t xml:space="preserve"> </w:t>
+            </w:r>
+            <w:r>
+              <w:rPr>
+                <w:noProof/>
+                <w:sz w:val="20"/>
+                <w:szCs w:val="20"/>
+                <w:highlight w:val="green"/>
+                <w:lang w:val="ka-GE"/>
+              </w:rPr>
+              <w:t>შესავალი.</w:t>
+            </w:r>
+            <w:r>
+              <w:rPr>
+                <w:noProof/>
+                <w:sz w:val="20"/>
+                <w:szCs w:val="20"/>
+                <w:lang w:val="ka-GE"/>
+              </w:rPr>
+              <w:t xml:space="preserve">  </w:t>
+            </w:r>
+          </w:p>
+          <w:p>
+            <w:pPr>
+              <w:jc w:val="both"/>
+              <w:rPr>
+                <w:b/>
+                <w:noProof/>
+                <w:color w:val="000000"/>
+                <w:sz w:val="22"/>
+                <w:szCs w:val="22"/>
+                <w:lang w:val="ka-GE"/>
+              </w:rPr>
+            </w:pPr>
+          </w:p>
+          <w:p>
+            <w:pPr>
+              <w:pStyle w:val="Default"/>
+              <w:jc w:val="both"/>
+              <w:rPr>
+                <w:rFonts w:cs="Times New Roman"/>
+                <w:b/>
+                <w:noProof/>
+                <w:sz w:val="22"/>
+                <w:szCs w:val="22"/>
+                <w:lang w:val="ka-GE"/>
+              </w:rPr>
+            </w:pPr>
+            <w:r>
+              <w:rPr>
+                <w:rFonts w:cs="Times New Roman"/>
+                <w:b/>
+                <w:noProof/>
+                <w:sz w:val="22"/>
+                <w:szCs w:val="22"/>
+                <w:lang w:val="ka-GE"/>
+              </w:rPr>
+              <w:t>ლაბორატორიული მეცადინეობა:</w:t>
             </w:r>
             <w:bookmarkStart w:id="0" w:name="_GoBack"/>
             <w:bookmarkEnd w:id="0"/>
-            <w:r>
-              <w:rPr>
-                <w:noProof/>
-                <w:sz w:val="20"/>
-                <w:szCs w:val="20"/>
-              </w:rPr>
-              <w:t>ss</w:t>
-            </w:r>
-            <w:r>
-              <w:rPr>
-                <w:noProof/>
-                <w:sz w:val="20"/>
-                <w:szCs w:val="20"/>
-              </w:rPr>
-              <w:t>-</w:t>
-            </w:r>
-            <w:r>
-              <w:rPr>
-                <w:noProof/>
-                <w:sz w:val="20"/>
-                <w:szCs w:val="20"/>
-                <w:lang w:val="ka-GE"/>
-              </w:rPr>
-              <w:t>ის</w:t>
-            </w:r>
-            <w:r>
-              <w:rPr>
-                <w:noProof/>
-                <w:sz w:val="20"/>
-                <w:szCs w:val="20"/>
-                <w:lang w:val="ka-GE"/>
-              </w:rPr>
-              <w:t xml:space="preserve"> ენის</w:t>
-            </w:r>
-            <w:r>
-              <w:rPr>
-                <w:noProof/>
-                <w:sz w:val="20"/>
-                <w:szCs w:val="20"/>
-              </w:rPr>
-              <w:t xml:space="preserve"> </w:t>
-            </w:r>
-            <w:r>
-              <w:rPr>
-                <w:noProof/>
-                <w:sz w:val="20"/>
-                <w:szCs w:val="20"/>
-                <w:lang w:val="ka-GE"/>
-              </w:rPr>
-              <w:t xml:space="preserve">შესავალი.  </w:t>
-            </w:r>
-          </w:p>
-          <w:p>
-            <w:pPr>
-              <w:jc w:val="both"/>
-              <w:rPr>
-                <w:b/>
-                <w:noProof/>
-                <w:color w:val="000000"/>
-                <w:sz w:val="22"/>
-                <w:szCs w:val="22"/>
-                <w:lang w:val="ka-GE"/>
-              </w:rPr>
-            </w:pPr>
-          </w:p>
-          <w:p>
-            <w:pPr>
-              <w:pStyle w:val="Default"/>
-              <w:jc w:val="both"/>
-              <w:rPr>
-                <w:rFonts w:cs="Times New Roman"/>
-                <w:b/>
-                <w:noProof/>
-                <w:sz w:val="22"/>
-                <w:szCs w:val="22"/>
-                <w:lang w:val="ka-GE"/>
-              </w:rPr>
-            </w:pPr>
-            <w:r>
-              <w:rPr>
-                <w:rFonts w:cs="Times New Roman"/>
-                <w:b/>
-                <w:noProof/>
-                <w:sz w:val="22"/>
-                <w:szCs w:val="22"/>
-                <w:lang w:val="ka-GE"/>
-              </w:rPr>
-              <w:t>ლაბორატორიული მეცადინეობა:</w:t>
-            </w:r>
           </w:p>
           <w:p>
             <w:pPr>
@@ -20705,7 +20724,7 @@
 </file>
 
 <file path=customXml/itemProps1.xml><?xml version="1.0" encoding="utf-8"?>
-<ds:datastoreItem xmlns:ds="http://schemas.openxmlformats.org/officeDocument/2006/customXml" ds:itemID="{C2DDBBB1-174A-479E-BD32-9947905E52BC}">
+<ds:datastoreItem xmlns:ds="http://schemas.openxmlformats.org/officeDocument/2006/customXml" ds:itemID="{822816DD-83EA-4DD4-ADB4-34F388547040}">
   <ds:schemaRefs>
     <ds:schemaRef ds:uri="http://schemas.openxmlformats.org/officeDocument/2006/bibliography"/>
   </ds:schemaRefs>

</xml_diff>

<commit_message>
Lecture 6, commit 2
</commit_message>
<xml_diff>
--- a/ვებ დიზაინის საფუძვლები.docx
+++ b/ვებ დიზაინის საფუძვლები.docx
@@ -15032,8 +15032,6 @@
               </w:rPr>
               <w:t>ლაბორატორიული მეცადინეობა:</w:t>
             </w:r>
-            <w:bookmarkStart w:id="0" w:name="_GoBack"/>
-            <w:bookmarkEnd w:id="0"/>
           </w:p>
           <w:p>
             <w:pPr>
@@ -15457,6 +15455,7 @@
               <w:rPr>
                 <w:sz w:val="20"/>
                 <w:szCs w:val="20"/>
+                <w:highlight w:val="green"/>
                 <w:lang w:val="ka-GE"/>
               </w:rPr>
               <w:t>ჩარ</w:t>
@@ -15465,6 +15464,7 @@
               <w:rPr>
                 <w:sz w:val="20"/>
                 <w:szCs w:val="20"/>
+                <w:highlight w:val="green"/>
                 <w:lang w:val="ka-GE"/>
               </w:rPr>
               <w:softHyphen/>
@@ -15474,6 +15474,7 @@
               <w:rPr>
                 <w:sz w:val="20"/>
                 <w:szCs w:val="20"/>
+                <w:highlight w:val="green"/>
               </w:rPr>
               <w:t>css-</w:t>
             </w:r>
@@ -15481,6 +15482,7 @@
               <w:rPr>
                 <w:sz w:val="20"/>
                 <w:szCs w:val="20"/>
+                <w:highlight w:val="green"/>
                 <w:lang w:val="ka-GE"/>
               </w:rPr>
               <w:t xml:space="preserve">ის საშუალებით. თვისება </w:t>
@@ -15489,6 +15491,7 @@
               <w:rPr>
                 <w:sz w:val="20"/>
                 <w:szCs w:val="20"/>
+                <w:highlight w:val="green"/>
               </w:rPr>
               <w:t>box-sizing.</w:t>
             </w:r>
@@ -15782,6 +15785,7 @@
                 <w:lang w:val="ka-GE"/>
               </w:rPr>
             </w:pPr>
+            <w:bookmarkStart w:id="0" w:name="_GoBack"/>
             <w:r>
               <w:rPr>
                 <w:sz w:val="20"/>
@@ -15816,6 +15820,7 @@
               <w:t>ბები position, float, display, overflow.</w:t>
             </w:r>
           </w:p>
+          <w:bookmarkEnd w:id="0"/>
           <w:p>
             <w:pPr>
               <w:jc w:val="both"/>
@@ -20724,7 +20729,7 @@
 </file>
 
 <file path=customXml/itemProps1.xml><?xml version="1.0" encoding="utf-8"?>
-<ds:datastoreItem xmlns:ds="http://schemas.openxmlformats.org/officeDocument/2006/customXml" ds:itemID="{822816DD-83EA-4DD4-ADB4-34F388547040}">
+<ds:datastoreItem xmlns:ds="http://schemas.openxmlformats.org/officeDocument/2006/customXml" ds:itemID="{22A5CA2D-DA9D-4DE4-9983-645569780703}">
   <ds:schemaRefs>
     <ds:schemaRef ds:uri="http://schemas.openxmlformats.org/officeDocument/2006/bibliography"/>
   </ds:schemaRefs>

</xml_diff>